<commit_message>
sistemata analisi area amministratore
</commit_message>
<xml_diff>
--- a/Analisi/AreaPersonaleAmministratore.docx
+++ b/Analisi/AreaPersonaleAmministratore.docx
@@ -203,21 +203,38 @@
         <w:pStyle w:val="Normal"/>
         <w:spacing w:before="0" w:after="0"/>
         <w:jc w:val="both"/>
-        <w:rPr>
-          <w:rFonts w:ascii="Arial" w:hAnsi="Arial"/>
-          <w:color w:val="000000"/>
-          <w:sz w:val="24"/>
-          <w:szCs w:val="24"/>
-        </w:rPr>
-      </w:pPr>
-      <w:r>
-        <w:rPr>
-          <w:rFonts w:ascii="Arial" w:hAnsi="Arial"/>
-          <w:color w:val="000000"/>
-          <w:sz w:val="24"/>
-          <w:szCs w:val="24"/>
-        </w:rPr>
-        <w:t>- rispondere ai messaggi ricevuti.</w:t>
+        <w:rPr/>
+      </w:pPr>
+      <w:r>
+        <w:rPr>
+          <w:rFonts w:ascii="Arial" w:hAnsi="Arial"/>
+          <w:color w:val="000000"/>
+          <w:sz w:val="24"/>
+          <w:szCs w:val="24"/>
+        </w:rPr>
+        <w:t>- rispondere ai messaggi ricevuti</w:t>
+      </w:r>
+    </w:p>
+    <w:p>
+      <w:pPr>
+        <w:pStyle w:val="Normal"/>
+        <w:spacing w:before="0" w:after="0"/>
+        <w:jc w:val="both"/>
+        <w:rPr>
+          <w:rFonts w:ascii="Arial" w:hAnsi="Arial"/>
+          <w:color w:val="000000"/>
+          <w:sz w:val="24"/>
+          <w:szCs w:val="24"/>
+        </w:rPr>
+      </w:pPr>
+      <w:r>
+        <w:rPr>
+          <w:rFonts w:ascii="Arial" w:hAnsi="Arial"/>
+          <w:color w:val="000000"/>
+          <w:sz w:val="24"/>
+          <w:szCs w:val="24"/>
+        </w:rPr>
+        <w:t>- creare preventivi.</w:t>
       </w:r>
     </w:p>
     <w:p>
@@ -290,12 +307,7 @@
         <w:pStyle w:val="Normal"/>
         <w:spacing w:before="0" w:after="0"/>
         <w:jc w:val="both"/>
-        <w:rPr>
-          <w:rFonts w:ascii="Arial" w:hAnsi="Arial"/>
-          <w:color w:val="000000"/>
-          <w:sz w:val="24"/>
-          <w:szCs w:val="24"/>
-        </w:rPr>
+        <w:rPr/>
       </w:pPr>
       <w:r>
         <w:rPr>
@@ -305,71 +317,6 @@
           <w:szCs w:val="24"/>
         </w:rPr>
         <w:t>- modificare la password.</w:t>
-      </w:r>
-    </w:p>
-    <w:p>
-      <w:pPr>
-        <w:pStyle w:val="Normal"/>
-        <w:spacing w:before="0" w:after="0"/>
-        <w:jc w:val="both"/>
-        <w:rPr>
-          <w:rFonts w:ascii="Arial" w:hAnsi="Arial"/>
-          <w:color w:val="000000"/>
-          <w:sz w:val="24"/>
-          <w:szCs w:val="24"/>
-        </w:rPr>
-      </w:pPr>
-      <w:r>
-        <w:rPr>
-          <w:rFonts w:ascii="Arial" w:hAnsi="Arial"/>
-          <w:color w:val="000000"/>
-          <w:sz w:val="24"/>
-          <w:szCs w:val="24"/>
-        </w:rPr>
-      </w:r>
-    </w:p>
-    <w:p>
-      <w:pPr>
-        <w:pStyle w:val="Normal"/>
-        <w:spacing w:before="0" w:after="0"/>
-        <w:jc w:val="both"/>
-        <w:rPr>
-          <w:rFonts w:ascii="Arial" w:hAnsi="Arial"/>
-          <w:color w:val="000000"/>
-          <w:sz w:val="24"/>
-          <w:szCs w:val="24"/>
-        </w:rPr>
-      </w:pPr>
-      <w:r>
-        <w:rPr>
-          <w:rFonts w:ascii="Arial" w:hAnsi="Arial"/>
-          <w:color w:val="000000"/>
-          <w:sz w:val="24"/>
-          <w:szCs w:val="24"/>
-        </w:rPr>
-        <w:t>Super extra:</w:t>
-      </w:r>
-    </w:p>
-    <w:p>
-      <w:pPr>
-        <w:pStyle w:val="Normal"/>
-        <w:spacing w:before="0" w:after="0"/>
-        <w:jc w:val="both"/>
-        <w:rPr>
-          <w:rFonts w:ascii="Arial" w:hAnsi="Arial"/>
-          <w:color w:val="000000"/>
-          <w:sz w:val="24"/>
-          <w:szCs w:val="24"/>
-        </w:rPr>
-      </w:pPr>
-      <w:r>
-        <w:rPr>
-          <w:rFonts w:ascii="Arial" w:hAnsi="Arial"/>
-          <w:color w:val="000000"/>
-          <w:sz w:val="24"/>
-          <w:szCs w:val="24"/>
-        </w:rPr>
-        <w:t>- creare preventivi.</w:t>
       </w:r>
     </w:p>
     <w:sectPr>
@@ -392,6 +339,7 @@
       <w:rPr>
         <w:rFonts w:ascii="Liberation Serif" w:hAnsi="Liberation Serif" w:eastAsia="NSimSun" w:cs="Lucida Sans"/>
         <w:kern w:val="2"/>
+        <w:sz w:val="20"/>
         <w:szCs w:val="24"/>
         <w:lang w:val="it-IT" w:eastAsia="zh-CN" w:bidi="hi-IN"/>
       </w:rPr>

</xml_diff>